<commit_message>
Atualização do Termo de Autorização
</commit_message>
<xml_diff>
--- a/Modelos/TermodeAutorizacao_RICCPS_Etecs.docx
+++ b/Modelos/TermodeAutorizacao_RICCPS_Etecs.docx
@@ -150,13 +150,7 @@
         <w:rPr>
           <w:lang w:val="pt-PT"/>
         </w:rPr>
-        <w:t xml:space="preserve">na </w:t>
-      </w:r>
-      <w:r>
-        <w:rPr>
-          <w:lang w:val="pt-PT"/>
-        </w:rPr>
-        <w:t>qualidade de titulares dos direitos morais e patrimoniais de autores do Trabalho de Conclusão de Curso</w:t>
+        <w:t>na qualidade de titulares dos direitos morais e patrimoniais de autores do Trabalho de Conclusão de Curso</w:t>
       </w:r>
       <w:r>
         <w:rPr>
@@ -193,122 +187,121 @@
       <w:r>
         <w:t xml:space="preserve">_______________________, apresentado na </w:t>
       </w:r>
-      <w:bookmarkStart w:id="0" w:name="_GoBack"/>
-      <w:bookmarkEnd w:id="0"/>
-      <w:r>
-        <w:t>Etec</w:t>
-      </w:r>
-      <w:r>
-        <w:rPr>
-          <w:u w:val="single"/>
+      <w:proofErr w:type="spellStart"/>
+      <w:r>
+        <w:t>Ete</w:t>
+      </w:r>
+      <w:r>
+        <w:t>c</w:t>
+      </w:r>
+      <w:proofErr w:type="spellEnd"/>
+      <w:r>
+        <w:t xml:space="preserve"> Vasco </w:t>
+      </w:r>
+      <w:proofErr w:type="spellStart"/>
+      <w:r>
+        <w:t>Antonio</w:t>
+      </w:r>
+      <w:proofErr w:type="spellEnd"/>
+      <w:r>
+        <w:t xml:space="preserve"> </w:t>
+      </w:r>
+      <w:proofErr w:type="spellStart"/>
+      <w:r>
+        <w:t>Venchiarutti</w:t>
+      </w:r>
+      <w:proofErr w:type="spellEnd"/>
+      <w:r>
+        <w:t>,</w:t>
+      </w:r>
+      <w:r>
+        <w:rPr>
+          <w:lang w:val="es-ES_tradnl"/>
+        </w:rPr>
+        <w:t xml:space="preserve"> </w:t>
+      </w:r>
+      <w:proofErr w:type="spellStart"/>
+      <w:r>
+        <w:rPr>
+          <w:lang w:val="es-ES_tradnl"/>
+        </w:rPr>
+        <w:t>munic</w:t>
+      </w:r>
+      <w:proofErr w:type="spellEnd"/>
+      <w:r>
+        <w:t>í</w:t>
+      </w:r>
+      <w:r>
+        <w:rPr>
+          <w:lang w:val="it-IT"/>
+        </w:rPr>
+        <w:t xml:space="preserve">pio </w:t>
+      </w:r>
+      <w:r>
+        <w:rPr>
+          <w:lang w:val="it-IT"/>
+        </w:rPr>
+        <w:t>Jundia</w:t>
+      </w:r>
+      <w:r>
+        <w:t>í,</w:t>
+      </w:r>
+      <w:r>
+        <w:t xml:space="preserve"> </w:t>
+      </w:r>
+      <w:bookmarkStart w:id="0" w:name="_Hlk75179399"/>
+      <w:r>
+        <w:rPr>
           <w:lang w:val="pt-PT"/>
         </w:rPr>
-        <w:t>_(Nome da Etec)</w:t>
-      </w:r>
-      <w:r>
-        <w:rPr>
-          <w:lang w:val="es-ES_tradnl"/>
-        </w:rPr>
-        <w:t xml:space="preserve">_, </w:t>
-      </w:r>
-      <w:proofErr w:type="spellStart"/>
-      <w:r>
-        <w:rPr>
-          <w:lang w:val="es-ES_tradnl"/>
-        </w:rPr>
-        <w:t>munic</w:t>
-      </w:r>
-      <w:proofErr w:type="spellEnd"/>
-      <w:r>
-        <w:t>í</w:t>
-      </w:r>
-      <w:r>
-        <w:rPr>
-          <w:lang w:val="it-IT"/>
-        </w:rPr>
-        <w:t xml:space="preserve">pio </w:t>
-      </w:r>
-      <w:bookmarkStart w:id="1" w:name="_Hlk75179166"/>
-      <w:r>
-        <w:t>_________________,</w:t>
-      </w:r>
-      <w:bookmarkEnd w:id="1"/>
-      <w:r>
-        <w:t xml:space="preserve"> </w:t>
-      </w:r>
-      <w:bookmarkStart w:id="2" w:name="_Hlk75179399"/>
+        <w:t>sob a orientação do(a) Prof</w:t>
+      </w:r>
+      <w:r>
+        <w:rPr>
+          <w:rStyle w:val="Refdenotaderodap"/>
+        </w:rPr>
+        <w:t>.(a)</w:t>
+      </w:r>
+      <w:r>
+        <w:t xml:space="preserve">: ________________________________________________ </w:t>
+      </w:r>
       <w:r>
         <w:rPr>
           <w:lang w:val="pt-PT"/>
         </w:rPr>
-        <w:t>sob a orientação do(a) Prof</w:t>
-      </w:r>
-      <w:r>
-        <w:rPr>
-          <w:rStyle w:val="Refdenotaderodap"/>
-        </w:rPr>
-        <w:t>.(a)</w:t>
-      </w:r>
-      <w:r>
-        <w:t xml:space="preserve">:  </w:t>
+        <w:t>apresentado na data</w:t>
+      </w:r>
+      <w:r>
+        <w:rPr>
+          <w:lang w:val="pt-PT"/>
+        </w:rPr>
+        <w:t xml:space="preserve"> 06/12/</w:t>
+      </w:r>
+      <w:r>
+        <w:rPr>
+          <w:lang w:val="pt-PT"/>
+        </w:rPr>
+        <w:t>2025</w:t>
       </w:r>
       <w:r>
         <w:rPr>
           <w:b/>
           <w:bCs/>
-          <w:u w:val="single"/>
+          <w:lang w:val="nl-NL"/>
+        </w:rPr>
+        <w:t xml:space="preserve">, </w:t>
+      </w:r>
+      <w:r>
+        <w:rPr>
           <w:lang w:val="pt-PT"/>
         </w:rPr>
-        <w:t xml:space="preserve">Nome do </w:t>
-      </w:r>
-      <w:r>
-        <w:rPr>
-          <w:b/>
-          <w:bCs/>
-          <w:u w:val="single"/>
+        <w:t>cuja</w:t>
+      </w:r>
+      <w:r>
+        <w:rPr>
           <w:lang w:val="pt-PT"/>
         </w:rPr>
-        <w:t>Orientador</w:t>
-      </w:r>
-      <w:r>
-        <w:rPr>
-          <w:u w:val="single"/>
-        </w:rPr>
-        <w:t>,</w:t>
-      </w:r>
-      <w:r>
-        <w:rPr>
-          <w:b/>
-          <w:bCs/>
-        </w:rPr>
-        <w:t xml:space="preserve"> </w:t>
-      </w:r>
-      <w:r>
-        <w:rPr>
-          <w:lang w:val="pt-PT"/>
-        </w:rPr>
-        <w:t xml:space="preserve">apresentado na data </w:t>
-      </w:r>
-      <w:r>
-        <w:rPr>
-          <w:b/>
-          <w:bCs/>
-          <w:u w:val="single"/>
-          <w:lang w:val="nl-NL"/>
-        </w:rPr>
-        <w:t>dd/mm/aaaa</w:t>
-      </w:r>
-      <w:r>
-        <w:rPr>
-          <w:u w:val="single"/>
-        </w:rPr>
-        <w:t xml:space="preserve">, </w:t>
-      </w:r>
-      <w:r>
-        <w:rPr>
-          <w:lang w:val="pt-PT"/>
-        </w:rPr>
-        <w:t xml:space="preserve"> cuja mençã</w:t>
+        <w:t xml:space="preserve"> mençã</w:t>
       </w:r>
       <w:r>
         <w:rPr>
@@ -323,9 +316,15 @@
         <w:t xml:space="preserve">é </w:t>
       </w:r>
       <w:r>
-        <w:t>____:</w:t>
-      </w:r>
-      <w:bookmarkEnd w:id="2"/>
+        <w:t>_</w:t>
+      </w:r>
+      <w:r>
+        <w:t>____</w:t>
+      </w:r>
+      <w:r>
+        <w:t>___:</w:t>
+      </w:r>
+      <w:bookmarkEnd w:id="0"/>
     </w:p>
     <w:p>
       <w:pPr>
@@ -376,23 +375,40 @@
         <w:rPr>
           <w:lang w:val="pt-PT"/>
         </w:rPr>
-        <w:t>rio Institucional do Conhecimento (RIC-CPS) e em ou</w:t>
+        <w:t>rio Institucional do Conhecimento (RIC-CPS) e em outros ambientes digitais institucionais, por prazo indeterminado, para fins acad</w:t>
+      </w:r>
+      <w:r>
+        <w:t>ê</w:t>
       </w:r>
       <w:r>
         <w:rPr>
           <w:lang w:val="pt-PT"/>
         </w:rPr>
-        <w:t>tros ambientes digitais institucionais, por prazo indeterminado, para fins acad</w:t>
-      </w:r>
-      <w:r>
-        <w:t>ê</w:t>
+        <w:t>micos, a t</w:t>
+      </w:r>
+      <w:r>
+        <w:t>í</w:t>
       </w:r>
       <w:r>
         <w:rPr>
           <w:lang w:val="pt-PT"/>
         </w:rPr>
-        <w:t>micos, a t</w:t>
-      </w:r>
+        <w:t>tulo de divulgação da produçã</w:t>
+      </w:r>
+      <w:r>
+        <w:rPr>
+          <w:lang w:val="es-ES_tradnl"/>
+        </w:rPr>
+        <w:t xml:space="preserve">o </w:t>
+      </w:r>
+      <w:proofErr w:type="spellStart"/>
+      <w:r>
+        <w:rPr>
+          <w:lang w:val="es-ES_tradnl"/>
+        </w:rPr>
+        <w:t>cient</w:t>
+      </w:r>
+      <w:proofErr w:type="spellEnd"/>
       <w:r>
         <w:t>í</w:t>
       </w:r>
@@ -400,30 +416,16 @@
         <w:rPr>
           <w:lang w:val="pt-PT"/>
         </w:rPr>
-        <w:t>tulo de divulgação da produçã</w:t>
-      </w:r>
-      <w:r>
-        <w:rPr>
-          <w:lang w:val="es-ES_tradnl"/>
-        </w:rPr>
-        <w:t xml:space="preserve">o </w:t>
-      </w:r>
-      <w:proofErr w:type="spellStart"/>
-      <w:r>
-        <w:rPr>
-          <w:lang w:val="es-ES_tradnl"/>
-        </w:rPr>
-        <w:t>cient</w:t>
-      </w:r>
-      <w:proofErr w:type="spellEnd"/>
-      <w:r>
-        <w:t>í</w:t>
+        <w:t>fica gerada pela unidade,  com fundamento nas disposições da Lei n</w:t>
+      </w:r>
+      <w:r>
+        <w:t xml:space="preserve">º </w:t>
       </w:r>
       <w:r>
         <w:rPr>
           <w:lang w:val="pt-PT"/>
         </w:rPr>
-        <w:t>fica gerada pela unidade,  com fundamento nas disposições da Lei n</w:t>
+        <w:t>9.610, de 19 de fevereiro de 1998 e da Lei n</w:t>
       </w:r>
       <w:r>
         <w:t xml:space="preserve">º </w:t>
@@ -432,22 +434,7 @@
         <w:rPr>
           <w:lang w:val="pt-PT"/>
         </w:rPr>
-        <w:t>9.610, de 19 de fevereiro de 1998 e da Lei n</w:t>
-      </w:r>
-      <w:r>
-        <w:t xml:space="preserve">º </w:t>
-      </w:r>
-      <w:r>
-        <w:rPr>
-          <w:lang w:val="pt-PT"/>
-        </w:rPr>
-        <w:t xml:space="preserve">12.853, de 14 </w:t>
-      </w:r>
-      <w:r>
-        <w:rPr>
-          <w:lang w:val="pt-PT"/>
-        </w:rPr>
-        <w:t>de agosto de 2013.</w:t>
+        <w:t>12.853, de 14 de agosto de 2013.</w:t>
       </w:r>
     </w:p>
     <w:p>
@@ -457,7 +444,7 @@
         <w:ind w:left="708"/>
         <w:jc w:val="both"/>
       </w:pPr>
-      <w:bookmarkStart w:id="3" w:name="_Hlk74904194"/>
+      <w:bookmarkStart w:id="1" w:name="_Hlk74904194"/>
       <w:r>
         <w:rPr>
           <w:lang w:val="de-DE"/>
@@ -486,10 +473,13 @@
         <w:t xml:space="preserve">é </w:t>
       </w:r>
       <w:r>
-        <w:t>a data _____/______/________. Ap</w:t>
+        <w:t xml:space="preserve">a data _____/______/________. </w:t>
       </w:r>
       <w:proofErr w:type="spellStart"/>
       <w:r>
+        <w:t>Ap</w:t>
+      </w:r>
+      <w:r>
         <w:rPr>
           <w:lang w:val="es-ES_tradnl"/>
         </w:rPr>
@@ -527,13 +517,7 @@
         <w:rPr>
           <w:lang w:val="pt-PT"/>
         </w:rPr>
-        <w:t xml:space="preserve"> Autorais, </w:t>
-      </w:r>
-      <w:r>
-        <w:rPr>
-          <w:lang w:val="pt-PT"/>
-        </w:rPr>
-        <w:t>no Reposit</w:t>
+        <w:t xml:space="preserve"> Autorais, no Reposit</w:t>
       </w:r>
       <w:proofErr w:type="spellStart"/>
       <w:r>
@@ -660,10 +644,7 @@
         <w:jc w:val="both"/>
       </w:pPr>
       <w:r>
-        <w:t>___________________________________________________________________</w:t>
-      </w:r>
-      <w:r>
-        <w:t>_______________</w:t>
+        <w:t>__________________________________________________________________________________</w:t>
       </w:r>
     </w:p>
     <w:p>
@@ -676,7 +657,7 @@
       <w:r>
         <w:t>____________________________________________________________________________________________________________________________________________________________________</w:t>
       </w:r>
-      <w:bookmarkEnd w:id="3"/>
+      <w:bookmarkEnd w:id="1"/>
     </w:p>
     <w:p>
       <w:pPr>
@@ -713,7 +694,13 @@
         <w:rPr>
           <w:lang w:val="de-DE"/>
         </w:rPr>
-        <w:t>: (   ) N</w:t>
+        <w:t>: ( X</w:t>
+      </w:r>
+      <w:r>
+        <w:rPr>
+          <w:lang w:val="de-DE"/>
+        </w:rPr>
+        <w:t xml:space="preserve"> ) N</w:t>
       </w:r>
       <w:r>
         <w:rPr>
@@ -722,10 +709,7 @@
         <w:t>ã</w:t>
       </w:r>
       <w:r>
-        <w:t>o (   ) CAPES  (   ) CNP</w:t>
-      </w:r>
-      <w:r>
-        <w:t>q   (  ) Outro (especifique): _______________________________________________________________________________________.</w:t>
+        <w:t>o (   ) CAPES  (   ) CNPq   (  ) Outro (especifique): _______________________________________________________________________________________.</w:t>
       </w:r>
     </w:p>
     <w:p>
@@ -779,19 +763,23 @@
         <w:pStyle w:val="Body"/>
         <w:spacing w:line="360" w:lineRule="auto"/>
         <w:jc w:val="both"/>
+        <w:rPr>
+          <w:lang w:val="pt-PT"/>
+        </w:rPr>
       </w:pPr>
+    </w:p>
+    <w:p>
+      <w:pPr>
+        <w:pStyle w:val="Body"/>
+        <w:spacing w:line="360" w:lineRule="auto"/>
+        <w:jc w:val="both"/>
+      </w:pPr>
       <w:r>
         <w:rPr>
           <w:lang w:val="pt-PT"/>
         </w:rPr>
         <w:lastRenderedPageBreak/>
-        <w:t xml:space="preserve">Atestamos que todas as </w:t>
-      </w:r>
-      <w:r>
-        <w:rPr>
-          <w:lang w:val="pt-PT"/>
-        </w:rPr>
-        <w:t>eventuais correções solicitadas pela banca examinadora foram realizadas, entregando a versão final e absolutamente correta.</w:t>
+        <w:t>Atestamos que todas as eventuais correções solicitadas pela banca examinadora foram realizadas, entregando a versão final e absolutamente correta.</w:t>
       </w:r>
     </w:p>
     <w:p>
@@ -828,97 +816,7 @@
           <w:szCs w:val="22"/>
           <w:u w:color="212529"/>
         </w:rPr>
-        <w:t xml:space="preserve">É </w:t>
-      </w:r>
-      <w:r>
-        <w:rPr>
-          <w:rFonts w:ascii="Calibri" w:hAnsi="Calibri"/>
-          <w:color w:val="212529"/>
-          <w:sz w:val="22"/>
-          <w:szCs w:val="22"/>
-          <w:u w:color="212529"/>
-        </w:rPr>
-        <w:t>obrigat</w:t>
-      </w:r>
-      <w:r>
-        <w:rPr>
-          <w:rFonts w:ascii="Calibri" w:hAnsi="Calibri"/>
-          <w:color w:val="212529"/>
-          <w:sz w:val="22"/>
-          <w:szCs w:val="22"/>
-          <w:u w:color="212529"/>
-        </w:rPr>
-        <w:t>ó</w:t>
-      </w:r>
-      <w:r>
-        <w:rPr>
-          <w:rFonts w:ascii="Calibri" w:hAnsi="Calibri"/>
-          <w:color w:val="212529"/>
-          <w:sz w:val="22"/>
-          <w:szCs w:val="22"/>
-          <w:u w:color="212529"/>
-        </w:rPr>
-        <w:t>ria a ci</w:t>
-      </w:r>
-      <w:r>
-        <w:rPr>
-          <w:rFonts w:ascii="Calibri" w:hAnsi="Calibri"/>
-          <w:color w:val="212529"/>
-          <w:sz w:val="22"/>
-          <w:szCs w:val="22"/>
-          <w:u w:color="212529"/>
-        </w:rPr>
-        <w:t>ê</w:t>
-      </w:r>
-      <w:r>
-        <w:rPr>
-          <w:rFonts w:ascii="Calibri" w:hAnsi="Calibri"/>
-          <w:color w:val="212529"/>
-          <w:sz w:val="22"/>
-          <w:szCs w:val="22"/>
-          <w:u w:color="212529"/>
-        </w:rPr>
-        <w:t>ncia, anu</w:t>
-      </w:r>
-      <w:r>
-        <w:rPr>
-          <w:rFonts w:ascii="Calibri" w:hAnsi="Calibri"/>
-          <w:color w:val="212529"/>
-          <w:sz w:val="22"/>
-          <w:szCs w:val="22"/>
-          <w:u w:color="212529"/>
-        </w:rPr>
-        <w:t>ê</w:t>
-      </w:r>
-      <w:r>
-        <w:rPr>
-          <w:rFonts w:ascii="Calibri" w:hAnsi="Calibri"/>
-          <w:color w:val="212529"/>
-          <w:sz w:val="22"/>
-          <w:szCs w:val="22"/>
-          <w:u w:color="212529"/>
-        </w:rPr>
-        <w:t>ncia e assinatura do respons</w:t>
-      </w:r>
-      <w:r>
-        <w:rPr>
-          <w:rFonts w:ascii="Calibri" w:hAnsi="Calibri"/>
-          <w:color w:val="212529"/>
-          <w:sz w:val="22"/>
-          <w:szCs w:val="22"/>
-          <w:u w:color="212529"/>
-        </w:rPr>
-        <w:t>á</w:t>
-      </w:r>
-      <w:r>
-        <w:rPr>
-          <w:rFonts w:ascii="Calibri" w:hAnsi="Calibri"/>
-          <w:color w:val="212529"/>
-          <w:sz w:val="22"/>
-          <w:szCs w:val="22"/>
-          <w:u w:color="212529"/>
-        </w:rPr>
-        <w:t>vel legal para os discentes menores de 18 anos.</w:t>
+        <w:t>É obrigatória a ciência, anuência e assinatura do responsável legal para os discentes menores de 18 anos.</w:t>
       </w:r>
     </w:p>
     <w:p>
@@ -978,12 +876,6 @@
         </w:tblBorders>
         <w:shd w:val="clear" w:color="auto" w:fill="CDD4E9"/>
         <w:tblLayout w:type="fixed"/>
-        <w:tblCellMar>
-          <w:top w:w="0" w:type="dxa"/>
-          <w:left w:w="0" w:type="dxa"/>
-          <w:bottom w:w="0" w:type="dxa"/>
-          <w:right w:w="0" w:type="dxa"/>
-        </w:tblCellMar>
         <w:tblLook w:val="04A0" w:firstRow="1" w:lastRow="0" w:firstColumn="1" w:lastColumn="0" w:noHBand="0" w:noVBand="1"/>
       </w:tblPr>
       <w:tblGrid>
@@ -993,14 +885,6 @@
         <w:gridCol w:w="2183"/>
       </w:tblGrid>
       <w:tr>
-        <w:tblPrEx>
-          <w:tblCellMar>
-            <w:top w:w="0" w:type="dxa"/>
-            <w:left w:w="0" w:type="dxa"/>
-            <w:bottom w:w="0" w:type="dxa"/>
-            <w:right w:w="0" w:type="dxa"/>
-          </w:tblCellMar>
-        </w:tblPrEx>
         <w:trPr>
           <w:trHeight w:val="190"/>
         </w:trPr>
@@ -1158,14 +1042,6 @@
         </w:tc>
       </w:tr>
       <w:tr>
-        <w:tblPrEx>
-          <w:tblCellMar>
-            <w:top w:w="0" w:type="dxa"/>
-            <w:left w:w="0" w:type="dxa"/>
-            <w:bottom w:w="0" w:type="dxa"/>
-            <w:right w:w="0" w:type="dxa"/>
-          </w:tblCellMar>
-        </w:tblPrEx>
         <w:trPr>
           <w:trHeight w:val="551"/>
         </w:trPr>
@@ -1303,14 +1179,6 @@
         </w:tc>
       </w:tr>
       <w:tr>
-        <w:tblPrEx>
-          <w:tblCellMar>
-            <w:top w:w="0" w:type="dxa"/>
-            <w:left w:w="0" w:type="dxa"/>
-            <w:bottom w:w="0" w:type="dxa"/>
-            <w:right w:w="0" w:type="dxa"/>
-          </w:tblCellMar>
-        </w:tblPrEx>
         <w:trPr>
           <w:trHeight w:val="630"/>
         </w:trPr>
@@ -1431,14 +1299,6 @@
         </w:tc>
       </w:tr>
       <w:tr>
-        <w:tblPrEx>
-          <w:tblCellMar>
-            <w:top w:w="0" w:type="dxa"/>
-            <w:left w:w="0" w:type="dxa"/>
-            <w:bottom w:w="0" w:type="dxa"/>
-            <w:right w:w="0" w:type="dxa"/>
-          </w:tblCellMar>
-        </w:tblPrEx>
         <w:trPr>
           <w:trHeight w:val="561"/>
         </w:trPr>
@@ -1545,14 +1405,6 @@
         </w:tc>
       </w:tr>
       <w:tr>
-        <w:tblPrEx>
-          <w:tblCellMar>
-            <w:top w:w="0" w:type="dxa"/>
-            <w:left w:w="0" w:type="dxa"/>
-            <w:bottom w:w="0" w:type="dxa"/>
-            <w:right w:w="0" w:type="dxa"/>
-          </w:tblCellMar>
-        </w:tblPrEx>
         <w:trPr>
           <w:trHeight w:val="190"/>
         </w:trPr>
@@ -1690,14 +1542,6 @@
         </w:tc>
       </w:tr>
       <w:tr>
-        <w:tblPrEx>
-          <w:tblCellMar>
-            <w:top w:w="0" w:type="dxa"/>
-            <w:left w:w="0" w:type="dxa"/>
-            <w:bottom w:w="0" w:type="dxa"/>
-            <w:right w:w="0" w:type="dxa"/>
-          </w:tblCellMar>
-        </w:tblPrEx>
         <w:trPr>
           <w:trHeight w:val="190"/>
         </w:trPr>
@@ -1855,14 +1699,6 @@
         </w:tc>
       </w:tr>
       <w:tr>
-        <w:tblPrEx>
-          <w:tblCellMar>
-            <w:top w:w="0" w:type="dxa"/>
-            <w:left w:w="0" w:type="dxa"/>
-            <w:bottom w:w="0" w:type="dxa"/>
-            <w:right w:w="0" w:type="dxa"/>
-          </w:tblCellMar>
-        </w:tblPrEx>
         <w:trPr>
           <w:trHeight w:val="551"/>
         </w:trPr>
@@ -2000,14 +1836,6 @@
         </w:tc>
       </w:tr>
       <w:tr>
-        <w:tblPrEx>
-          <w:tblCellMar>
-            <w:top w:w="0" w:type="dxa"/>
-            <w:left w:w="0" w:type="dxa"/>
-            <w:bottom w:w="0" w:type="dxa"/>
-            <w:right w:w="0" w:type="dxa"/>
-          </w:tblCellMar>
-        </w:tblPrEx>
         <w:trPr>
           <w:trHeight w:val="630"/>
         </w:trPr>
@@ -2128,14 +1956,6 @@
         </w:tc>
       </w:tr>
       <w:tr>
-        <w:tblPrEx>
-          <w:tblCellMar>
-            <w:top w:w="0" w:type="dxa"/>
-            <w:left w:w="0" w:type="dxa"/>
-            <w:bottom w:w="0" w:type="dxa"/>
-            <w:right w:w="0" w:type="dxa"/>
-          </w:tblCellMar>
-        </w:tblPrEx>
         <w:trPr>
           <w:trHeight w:val="561"/>
         </w:trPr>
@@ -2242,14 +2062,6 @@
         </w:tc>
       </w:tr>
       <w:tr>
-        <w:tblPrEx>
-          <w:tblCellMar>
-            <w:top w:w="0" w:type="dxa"/>
-            <w:left w:w="0" w:type="dxa"/>
-            <w:bottom w:w="0" w:type="dxa"/>
-            <w:right w:w="0" w:type="dxa"/>
-          </w:tblCellMar>
-        </w:tblPrEx>
         <w:trPr>
           <w:trHeight w:val="190"/>
         </w:trPr>
@@ -2387,14 +2199,6 @@
         </w:tc>
       </w:tr>
       <w:tr>
-        <w:tblPrEx>
-          <w:tblCellMar>
-            <w:top w:w="0" w:type="dxa"/>
-            <w:left w:w="0" w:type="dxa"/>
-            <w:bottom w:w="0" w:type="dxa"/>
-            <w:right w:w="0" w:type="dxa"/>
-          </w:tblCellMar>
-        </w:tblPrEx>
         <w:trPr>
           <w:trHeight w:val="190"/>
         </w:trPr>
@@ -2552,14 +2356,6 @@
         </w:tc>
       </w:tr>
       <w:tr>
-        <w:tblPrEx>
-          <w:tblCellMar>
-            <w:top w:w="0" w:type="dxa"/>
-            <w:left w:w="0" w:type="dxa"/>
-            <w:bottom w:w="0" w:type="dxa"/>
-            <w:right w:w="0" w:type="dxa"/>
-          </w:tblCellMar>
-        </w:tblPrEx>
         <w:trPr>
           <w:trHeight w:val="551"/>
         </w:trPr>
@@ -2697,14 +2493,6 @@
         </w:tc>
       </w:tr>
       <w:tr>
-        <w:tblPrEx>
-          <w:tblCellMar>
-            <w:top w:w="0" w:type="dxa"/>
-            <w:left w:w="0" w:type="dxa"/>
-            <w:bottom w:w="0" w:type="dxa"/>
-            <w:right w:w="0" w:type="dxa"/>
-          </w:tblCellMar>
-        </w:tblPrEx>
         <w:trPr>
           <w:trHeight w:val="630"/>
         </w:trPr>
@@ -2825,14 +2613,6 @@
         </w:tc>
       </w:tr>
       <w:tr>
-        <w:tblPrEx>
-          <w:tblCellMar>
-            <w:top w:w="0" w:type="dxa"/>
-            <w:left w:w="0" w:type="dxa"/>
-            <w:bottom w:w="0" w:type="dxa"/>
-            <w:right w:w="0" w:type="dxa"/>
-          </w:tblCellMar>
-        </w:tblPrEx>
         <w:trPr>
           <w:trHeight w:val="561"/>
         </w:trPr>
@@ -2939,14 +2719,6 @@
         </w:tc>
       </w:tr>
       <w:tr>
-        <w:tblPrEx>
-          <w:tblCellMar>
-            <w:top w:w="0" w:type="dxa"/>
-            <w:left w:w="0" w:type="dxa"/>
-            <w:bottom w:w="0" w:type="dxa"/>
-            <w:right w:w="0" w:type="dxa"/>
-          </w:tblCellMar>
-        </w:tblPrEx>
         <w:trPr>
           <w:trHeight w:val="190"/>
         </w:trPr>
@@ -3084,14 +2856,6 @@
         </w:tc>
       </w:tr>
       <w:tr>
-        <w:tblPrEx>
-          <w:tblCellMar>
-            <w:top w:w="0" w:type="dxa"/>
-            <w:left w:w="0" w:type="dxa"/>
-            <w:bottom w:w="0" w:type="dxa"/>
-            <w:right w:w="0" w:type="dxa"/>
-          </w:tblCellMar>
-        </w:tblPrEx>
         <w:trPr>
           <w:trHeight w:val="190"/>
         </w:trPr>
@@ -3249,14 +3013,6 @@
         </w:tc>
       </w:tr>
       <w:tr>
-        <w:tblPrEx>
-          <w:tblCellMar>
-            <w:top w:w="0" w:type="dxa"/>
-            <w:left w:w="0" w:type="dxa"/>
-            <w:bottom w:w="0" w:type="dxa"/>
-            <w:right w:w="0" w:type="dxa"/>
-          </w:tblCellMar>
-        </w:tblPrEx>
         <w:trPr>
           <w:trHeight w:val="551"/>
         </w:trPr>
@@ -3289,6 +3045,7 @@
                 <w:szCs w:val="18"/>
                 <w:lang w:val="pt-PT"/>
               </w:rPr>
+              <w:lastRenderedPageBreak/>
               <w:t> </w:t>
             </w:r>
           </w:p>
@@ -3394,14 +3151,6 @@
         </w:tc>
       </w:tr>
       <w:tr>
-        <w:tblPrEx>
-          <w:tblCellMar>
-            <w:top w:w="0" w:type="dxa"/>
-            <w:left w:w="0" w:type="dxa"/>
-            <w:bottom w:w="0" w:type="dxa"/>
-            <w:right w:w="0" w:type="dxa"/>
-          </w:tblCellMar>
-        </w:tblPrEx>
         <w:trPr>
           <w:trHeight w:val="630"/>
         </w:trPr>
@@ -3522,14 +3271,6 @@
         </w:tc>
       </w:tr>
       <w:tr>
-        <w:tblPrEx>
-          <w:tblCellMar>
-            <w:top w:w="0" w:type="dxa"/>
-            <w:left w:w="0" w:type="dxa"/>
-            <w:bottom w:w="0" w:type="dxa"/>
-            <w:right w:w="0" w:type="dxa"/>
-          </w:tblCellMar>
-        </w:tblPrEx>
         <w:trPr>
           <w:trHeight w:val="561"/>
         </w:trPr>
@@ -3636,14 +3377,6 @@
         </w:tc>
       </w:tr>
       <w:tr>
-        <w:tblPrEx>
-          <w:tblCellMar>
-            <w:top w:w="0" w:type="dxa"/>
-            <w:left w:w="0" w:type="dxa"/>
-            <w:bottom w:w="0" w:type="dxa"/>
-            <w:right w:w="0" w:type="dxa"/>
-          </w:tblCellMar>
-        </w:tblPrEx>
         <w:trPr>
           <w:trHeight w:val="190"/>
         </w:trPr>
@@ -3781,14 +3514,6 @@
         </w:tc>
       </w:tr>
       <w:tr>
-        <w:tblPrEx>
-          <w:tblCellMar>
-            <w:top w:w="0" w:type="dxa"/>
-            <w:left w:w="0" w:type="dxa"/>
-            <w:bottom w:w="0" w:type="dxa"/>
-            <w:right w:w="0" w:type="dxa"/>
-          </w:tblCellMar>
-        </w:tblPrEx>
         <w:trPr>
           <w:trHeight w:val="190"/>
         </w:trPr>
@@ -3946,14 +3671,6 @@
         </w:tc>
       </w:tr>
       <w:tr>
-        <w:tblPrEx>
-          <w:tblCellMar>
-            <w:top w:w="0" w:type="dxa"/>
-            <w:left w:w="0" w:type="dxa"/>
-            <w:bottom w:w="0" w:type="dxa"/>
-            <w:right w:w="0" w:type="dxa"/>
-          </w:tblCellMar>
-        </w:tblPrEx>
         <w:trPr>
           <w:trHeight w:val="551"/>
         </w:trPr>
@@ -4091,14 +3808,6 @@
         </w:tc>
       </w:tr>
       <w:tr>
-        <w:tblPrEx>
-          <w:tblCellMar>
-            <w:top w:w="0" w:type="dxa"/>
-            <w:left w:w="0" w:type="dxa"/>
-            <w:bottom w:w="0" w:type="dxa"/>
-            <w:right w:w="0" w:type="dxa"/>
-          </w:tblCellMar>
-        </w:tblPrEx>
         <w:trPr>
           <w:trHeight w:val="630"/>
         </w:trPr>
@@ -4136,8 +3845,34 @@
                 <w:u w:color="242424"/>
                 <w:lang w:val="pt-PT"/>
               </w:rPr>
-              <w:t>Nome completo do responsável (aplicá</w:t>
-            </w:r>
+              <w:t xml:space="preserve">Nome completo do responsável (aplicável para discentes menores) </w:t>
+            </w:r>
+          </w:p>
+        </w:tc>
+        <w:tc>
+          <w:tcPr>
+            <w:tcW w:w="1435" w:type="dxa"/>
+            <w:tcBorders>
+              <w:top w:val="single" w:sz="4" w:space="0" w:color="000000"/>
+              <w:left w:val="single" w:sz="4" w:space="0" w:color="000000"/>
+              <w:bottom w:val="single" w:sz="4" w:space="0" w:color="000000"/>
+              <w:right w:val="single" w:sz="4" w:space="0" w:color="000000"/>
+            </w:tcBorders>
+            <w:shd w:val="clear" w:color="auto" w:fill="FFFFFF"/>
+            <w:tcMar>
+              <w:top w:w="80" w:type="dxa"/>
+              <w:left w:w="80" w:type="dxa"/>
+              <w:bottom w:w="80" w:type="dxa"/>
+              <w:right w:w="80" w:type="dxa"/>
+            </w:tcMar>
+            <w:vAlign w:val="center"/>
+          </w:tcPr>
+          <w:p>
+            <w:pPr>
+              <w:pStyle w:val="Body"/>
+              <w:spacing w:after="0" w:line="240" w:lineRule="auto"/>
+              <w:jc w:val="center"/>
+            </w:pPr>
             <w:r>
               <w:rPr>
                 <w:b/>
@@ -4148,13 +3883,14 @@
                 <w:u w:color="242424"/>
                 <w:lang w:val="pt-PT"/>
               </w:rPr>
-              <w:t xml:space="preserve">vel para discentes menores) </w:t>
-            </w:r>
-          </w:p>
-        </w:tc>
-        <w:tc>
-          <w:tcPr>
-            <w:tcW w:w="1435" w:type="dxa"/>
+              <w:t>RG</w:t>
+            </w:r>
+          </w:p>
+        </w:tc>
+        <w:tc>
+          <w:tcPr>
+            <w:tcW w:w="4675" w:type="dxa"/>
+            <w:gridSpan w:val="2"/>
             <w:tcBorders>
               <w:top w:val="single" w:sz="4" w:space="0" w:color="000000"/>
               <w:left w:val="single" w:sz="4" w:space="0" w:color="000000"/>
@@ -4186,59 +3922,12 @@
                 <w:u w:color="242424"/>
                 <w:lang w:val="pt-PT"/>
               </w:rPr>
-              <w:t>RG</w:t>
-            </w:r>
-          </w:p>
-        </w:tc>
-        <w:tc>
-          <w:tcPr>
-            <w:tcW w:w="4675" w:type="dxa"/>
-            <w:gridSpan w:val="2"/>
-            <w:tcBorders>
-              <w:top w:val="single" w:sz="4" w:space="0" w:color="000000"/>
-              <w:left w:val="single" w:sz="4" w:space="0" w:color="000000"/>
-              <w:bottom w:val="single" w:sz="4" w:space="0" w:color="000000"/>
-              <w:right w:val="single" w:sz="4" w:space="0" w:color="000000"/>
-            </w:tcBorders>
-            <w:shd w:val="clear" w:color="auto" w:fill="FFFFFF"/>
-            <w:tcMar>
-              <w:top w:w="80" w:type="dxa"/>
-              <w:left w:w="80" w:type="dxa"/>
-              <w:bottom w:w="80" w:type="dxa"/>
-              <w:right w:w="80" w:type="dxa"/>
-            </w:tcMar>
-            <w:vAlign w:val="center"/>
-          </w:tcPr>
-          <w:p>
-            <w:pPr>
-              <w:pStyle w:val="Body"/>
-              <w:spacing w:after="0" w:line="240" w:lineRule="auto"/>
-              <w:jc w:val="center"/>
-            </w:pPr>
-            <w:r>
-              <w:rPr>
-                <w:b/>
-                <w:bCs/>
-                <w:color w:val="242424"/>
-                <w:sz w:val="18"/>
-                <w:szCs w:val="18"/>
-                <w:u w:color="242424"/>
-                <w:lang w:val="pt-PT"/>
-              </w:rPr>
               <w:t xml:space="preserve">Assinatura do responsável legal (aplicável para discentes menores) </w:t>
             </w:r>
           </w:p>
         </w:tc>
       </w:tr>
       <w:tr>
-        <w:tblPrEx>
-          <w:tblCellMar>
-            <w:top w:w="0" w:type="dxa"/>
-            <w:left w:w="0" w:type="dxa"/>
-            <w:bottom w:w="0" w:type="dxa"/>
-            <w:right w:w="0" w:type="dxa"/>
-          </w:tblCellMar>
-        </w:tblPrEx>
         <w:trPr>
           <w:trHeight w:val="561"/>
         </w:trPr>
@@ -4490,15 +4179,7 @@
           <w:bCs/>
           <w:lang w:val="pt-PT"/>
         </w:rPr>
-        <w:t xml:space="preserve">Coordenador </w:t>
-      </w:r>
-      <w:r>
-        <w:rPr>
-          <w:b/>
-          <w:bCs/>
-          <w:lang w:val="pt-PT"/>
-        </w:rPr>
-        <w:t>do Curso:</w:t>
+        <w:t>Coordenador do Curso:</w:t>
       </w:r>
     </w:p>
     <w:p>
@@ -4669,18 +4350,7 @@
         <w:u w:color="272727"/>
         <w:lang w:val="pt-PT"/>
       </w:rPr>
-      <w:t xml:space="preserve">Rua dos Andradas, 140 </w:t>
-    </w:r>
-    <w:r>
-      <w:rPr>
-        <w:rFonts w:ascii="Verdana" w:hAnsi="Verdana"/>
-        <w:color w:val="272727"/>
-        <w:sz w:val="16"/>
-        <w:szCs w:val="16"/>
-        <w:u w:color="272727"/>
-        <w:lang w:val="pt-PT"/>
-      </w:rPr>
-      <w:t xml:space="preserve">• </w:t>
+      <w:t xml:space="preserve">Rua dos Andradas, 140 • </w:t>
     </w:r>
     <w:r>
       <w:rPr>
@@ -4788,29 +4458,7 @@
         <w:u w:color="272727"/>
         <w:lang w:val="pt-PT"/>
       </w:rPr>
-      <w:t>ã</w:t>
-    </w:r>
-    <w:r>
-      <w:rPr>
-        <w:rFonts w:ascii="Verdana" w:hAnsi="Verdana"/>
-        <w:color w:val="272727"/>
-        <w:sz w:val="16"/>
-        <w:szCs w:val="16"/>
-        <w:u w:color="272727"/>
-        <w:lang w:val="pt-PT"/>
-      </w:rPr>
-      <w:t xml:space="preserve">o Paulo </w:t>
-    </w:r>
-    <w:r>
-      <w:rPr>
-        <w:rFonts w:ascii="Verdana" w:hAnsi="Verdana"/>
-        <w:color w:val="272727"/>
-        <w:sz w:val="16"/>
-        <w:szCs w:val="16"/>
-        <w:u w:color="272727"/>
-        <w:lang w:val="pt-PT"/>
-      </w:rPr>
-      <w:t xml:space="preserve">• </w:t>
+      <w:t xml:space="preserve">ão Paulo • </w:t>
     </w:r>
     <w:r>
       <w:rPr>
@@ -4928,15 +4576,7 @@
           <w:szCs w:val="18"/>
           <w:lang w:val="pt-PT"/>
         </w:rPr>
-        <w:t xml:space="preserve">pesquisa: instituições que </w:t>
-      </w:r>
-      <w:r>
-        <w:rPr>
-          <w:sz w:val="18"/>
-          <w:szCs w:val="18"/>
-          <w:lang w:val="pt-PT"/>
-        </w:rPr>
-        <w:t>financiam projetos, apoiam financeiramente projetos de pesquisa.</w:t>
+        <w:t>pesquisa: instituições que financiam projetos, apoiam financeiramente projetos de pesquisa.</w:t>
       </w:r>
     </w:p>
   </w:footnote>
@@ -4973,223 +4613,257 @@
     </w:pPr>
     <w:r>
       <w:rPr>
+        <w:rFonts w:ascii="Verdana" w:hAnsi="Verdana"/>
+        <w:b/>
+        <w:bCs/>
         <w:noProof/>
+        <w:color w:val="880E1B"/>
+        <w:u w:color="880E1B"/>
+        <w14:textOutline w14:w="0" w14:cap="rnd" w14:cmpd="sng" w14:algn="ctr">
+          <w14:noFill/>
+          <w14:prstDash w14:val="solid"/>
+          <w14:bevel/>
+        </w14:textOutline>
       </w:rPr>
-      <w:drawing>
-        <wp:anchor distT="152400" distB="152400" distL="152400" distR="152400" simplePos="0" relativeHeight="251661312" behindDoc="0" locked="0" layoutInCell="1" allowOverlap="1" wp14:anchorId="3F3230E8" wp14:editId="038AFEC4">
-          <wp:simplePos x="0" y="0"/>
-          <wp:positionH relativeFrom="margin">
-            <wp:posOffset>152400</wp:posOffset>
-          </wp:positionH>
-          <wp:positionV relativeFrom="paragraph">
-            <wp:posOffset>316230</wp:posOffset>
-          </wp:positionV>
-          <wp:extent cx="600075" cy="378460"/>
-          <wp:effectExtent l="0" t="0" r="9525" b="2540"/>
-          <wp:wrapNone/>
-          <wp:docPr id="1073741826" name="officeArt object" descr="Uma imagem com Tipo de letra, texto, Gráficos, captura de ecrã&#10;&#10;Descrição gerada automaticamente"/>
-          <wp:cNvGraphicFramePr/>
-          <a:graphic xmlns:a="http://schemas.openxmlformats.org/drawingml/2006/main">
-            <a:graphicData uri="http://schemas.openxmlformats.org/drawingml/2006/picture">
-              <pic:pic xmlns:pic="http://schemas.openxmlformats.org/drawingml/2006/picture">
-                <pic:nvPicPr>
-                  <pic:cNvPr id="1073741826" name="Uma imagem com Tipo de letra, texto, Gráficos, captura de ecrãDescrição gerada automaticamente" descr="Uma imagem com Tipo de letra, texto, Gráficos, captura de ecrãDescrição gerada automaticamente"/>
-                  <pic:cNvPicPr>
-                    <a:picLocks noChangeAspect="1"/>
-                  </pic:cNvPicPr>
-                </pic:nvPicPr>
-                <pic:blipFill>
-                  <a:blip r:embed="rId1">
-                    <a:extLst/>
-                  </a:blip>
-                  <a:stretch>
-                    <a:fillRect/>
-                  </a:stretch>
-                </pic:blipFill>
-                <pic:spPr>
-                  <a:xfrm>
-                    <a:off x="0" y="0"/>
-                    <a:ext cx="600075" cy="378460"/>
-                  </a:xfrm>
-                  <a:prstGeom prst="rect">
-                    <a:avLst/>
-                  </a:prstGeom>
-                  <a:ln w="12700" cap="flat">
-                    <a:noFill/>
-                    <a:miter lim="400000"/>
-                  </a:ln>
-                  <a:effectLst/>
-                </pic:spPr>
-              </pic:pic>
-            </a:graphicData>
-          </a:graphic>
-          <wp14:sizeRelH relativeFrom="margin">
-            <wp14:pctWidth>0</wp14:pctWidth>
-          </wp14:sizeRelH>
-          <wp14:sizeRelV relativeFrom="margin">
-            <wp14:pctHeight>0</wp14:pctHeight>
-          </wp14:sizeRelV>
-        </wp:anchor>
-      </w:drawing>
+      <mc:AlternateContent>
+        <mc:Choice Requires="wpg">
+          <w:drawing>
+            <wp:anchor distT="0" distB="0" distL="114300" distR="114300" simplePos="0" relativeHeight="251662336" behindDoc="0" locked="0" layoutInCell="1" allowOverlap="1">
+              <wp:simplePos x="0" y="0"/>
+              <wp:positionH relativeFrom="column">
+                <wp:posOffset>118110</wp:posOffset>
+              </wp:positionH>
+              <wp:positionV relativeFrom="paragraph">
+                <wp:posOffset>207645</wp:posOffset>
+              </wp:positionV>
+              <wp:extent cx="6191885" cy="622300"/>
+              <wp:effectExtent l="0" t="0" r="0" b="0"/>
+              <wp:wrapNone/>
+              <wp:docPr id="2" name="Agrupar 2"/>
+              <wp:cNvGraphicFramePr/>
+              <a:graphic xmlns:a="http://schemas.openxmlformats.org/drawingml/2006/main">
+                <a:graphicData uri="http://schemas.microsoft.com/office/word/2010/wordprocessingGroup">
+                  <wpg:wgp>
+                    <wpg:cNvGrpSpPr/>
+                    <wpg:grpSpPr>
+                      <a:xfrm>
+                        <a:off x="0" y="0"/>
+                        <a:ext cx="6191885" cy="622300"/>
+                        <a:chOff x="0" y="0"/>
+                        <a:chExt cx="6191885" cy="622300"/>
+                      </a:xfrm>
+                    </wpg:grpSpPr>
+                    <pic:pic xmlns:pic="http://schemas.openxmlformats.org/drawingml/2006/picture">
+                      <pic:nvPicPr>
+                        <pic:cNvPr id="1" name="Imagem 1"/>
+                        <pic:cNvPicPr>
+                          <a:picLocks noChangeAspect="1"/>
+                        </pic:cNvPicPr>
+                      </pic:nvPicPr>
+                      <pic:blipFill>
+                        <a:blip r:embed="rId1">
+                          <a:extLst>
+                            <a:ext uri="{28A0092B-C50C-407E-A947-70E740481C1C}">
+                              <a14:useLocalDpi xmlns:a14="http://schemas.microsoft.com/office/drawing/2010/main" val="0"/>
+                            </a:ext>
+                          </a:extLst>
+                        </a:blip>
+                        <a:srcRect/>
+                        <a:stretch>
+                          <a:fillRect/>
+                        </a:stretch>
+                      </pic:blipFill>
+                      <pic:spPr bwMode="auto">
+                        <a:xfrm>
+                          <a:off x="0" y="0"/>
+                          <a:ext cx="6191885" cy="622300"/>
+                        </a:xfrm>
+                        <a:prstGeom prst="rect">
+                          <a:avLst/>
+                        </a:prstGeom>
+                        <a:noFill/>
+                      </pic:spPr>
+                    </pic:pic>
+                    <pic:pic xmlns:pic="http://schemas.openxmlformats.org/drawingml/2006/picture">
+                      <pic:nvPicPr>
+                        <pic:cNvPr id="1073741826" name="officeArt object" descr="Uma imagem com Tipo de letra, texto, Gráficos, captura de ecrã&#10;&#10;Descrição gerada automaticamente"/>
+                        <pic:cNvPicPr/>
+                      </pic:nvPicPr>
+                      <pic:blipFill>
+                        <a:blip r:embed="rId2">
+                          <a:extLst/>
+                        </a:blip>
+                        <a:stretch>
+                          <a:fillRect/>
+                        </a:stretch>
+                      </pic:blipFill>
+                      <pic:spPr>
+                        <a:xfrm>
+                          <a:off x="38100" y="104775"/>
+                          <a:ext cx="600075" cy="378460"/>
+                        </a:xfrm>
+                        <a:prstGeom prst="rect">
+                          <a:avLst/>
+                        </a:prstGeom>
+                        <a:ln w="12700" cap="flat">
+                          <a:noFill/>
+                          <a:miter lim="400000"/>
+                        </a:ln>
+                        <a:effectLst/>
+                      </pic:spPr>
+                    </pic:pic>
+                    <pic:pic xmlns:pic="http://schemas.openxmlformats.org/drawingml/2006/picture">
+                      <pic:nvPicPr>
+                        <pic:cNvPr id="17" name="Imagem 16" descr="Forma&#10;&#10;Descrição gerada automaticamente com confiança média">
+                          <a:extLst>
+                            <a:ext uri="{FF2B5EF4-FFF2-40B4-BE49-F238E27FC236}">
+                              <a16:creationId xmlns:a16="http://schemas.microsoft.com/office/drawing/2014/main" id="{C7002294-39E8-6457-EA39-938560395F8E}"/>
+                            </a:ext>
+                          </a:extLst>
+                        </pic:cNvPr>
+                        <pic:cNvPicPr>
+                          <a:picLocks noChangeAspect="1"/>
+                        </pic:cNvPicPr>
+                      </pic:nvPicPr>
+                      <pic:blipFill>
+                        <a:blip r:embed="rId3" cstate="print">
+                          <a:extLst>
+                            <a:ext uri="{28A0092B-C50C-407E-A947-70E740481C1C}">
+                              <a14:useLocalDpi xmlns:a14="http://schemas.microsoft.com/office/drawing/2010/main" val="0"/>
+                            </a:ext>
+                          </a:extLst>
+                        </a:blip>
+                        <a:stretch>
+                          <a:fillRect/>
+                        </a:stretch>
+                      </pic:blipFill>
+                      <pic:spPr>
+                        <a:xfrm>
+                          <a:off x="3514725" y="152400"/>
+                          <a:ext cx="1353185" cy="294640"/>
+                        </a:xfrm>
+                        <a:prstGeom prst="rect">
+                          <a:avLst/>
+                        </a:prstGeom>
+                      </pic:spPr>
+                    </pic:pic>
+                  </wpg:wgp>
+                </a:graphicData>
+              </a:graphic>
+            </wp:anchor>
+          </w:drawing>
+        </mc:Choice>
+        <mc:Fallback>
+          <w:pict>
+            <v:group w14:anchorId="5C38CF24" id="Agrupar 2" o:spid="_x0000_s1026" style="position:absolute;margin-left:9.3pt;margin-top:16.35pt;width:487.55pt;height:49pt;z-index:251662336" coordsize="61918,6223" o:gfxdata="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">
+              <v:shapetype id="_x0000_t75" coordsize="21600,21600" o:spt="75" o:preferrelative="t" path="m@4@5l@4@11@9@11@9@5xe" filled="f" stroked="f">
+                <v:stroke joinstyle="miter"/>
+                <v:formulas>
+                  <v:f eqn="if lineDrawn pixelLineWidth 0"/>
+                  <v:f eqn="sum @0 1 0"/>
+                  <v:f eqn="sum 0 0 @1"/>
+                  <v:f eqn="prod @2 1 2"/>
+                  <v:f eqn="prod @3 21600 pixelWidth"/>
+                  <v:f eqn="prod @3 21600 pixelHeight"/>
+                  <v:f eqn="sum @0 0 1"/>
+                  <v:f eqn="prod @6 1 2"/>
+                  <v:f eqn="prod @7 21600 pixelWidth"/>
+                  <v:f eqn="sum @8 21600 0"/>
+                  <v:f eqn="prod @7 21600 pixelHeight"/>
+                  <v:f eqn="sum @10 21600 0"/>
+                </v:formulas>
+                <v:path o:extrusionok="f" gradientshapeok="t" o:connecttype="rect"/>
+                <o:lock v:ext="edit" aspectratio="t"/>
+              </v:shapetype>
+              <v:shape id="Imagem 1" o:spid="_x0000_s1027" type="#_x0000_t75" style="position:absolute;width:61918;height:6223;visibility:visible;mso-wrap-style:square" o:gfxdata="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">
+                <v:imagedata r:id="rId4" o:title=""/>
+                <v:path arrowok="t"/>
+              </v:shape>
+              <v:shape id="officeArt object" o:spid="_x0000_s1028" type="#_x0000_t75" alt="Uma imagem com Tipo de letra, texto, Gráficos, captura de ecrã&#10;&#10;Descrição gerada automaticamente" style="position:absolute;left:381;top:1047;width:6000;height:3785;visibility:visible;mso-wrap-style:square" o:gfxdata="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" strokeweight="1pt">
+                <v:stroke miterlimit="4"/>
+                <v:imagedata r:id="rId5" o:title="Uma imagem com Tipo de letra, texto, Gráficos, captura de ecrã&#10;&#10;Descrição gerada automaticamente"/>
+              </v:shape>
+              <v:shape id="Imagem 16" o:spid="_x0000_s1029" type="#_x0000_t75" alt="Forma&#10;&#10;Descrição gerada automaticamente com confiança média" style="position:absolute;left:35147;top:1524;width:13532;height:2946;visibility:visible;mso-wrap-style:square" o:gfxdata="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">
+                <v:imagedata r:id="rId6" o:title="Forma&#10;&#10;Descrição gerada automaticamente com confiança média"/>
+                <v:path arrowok="t"/>
+              </v:shape>
+            </v:group>
+          </w:pict>
+        </mc:Fallback>
+      </mc:AlternateContent>
     </w:r>
-    <w:r>
+  </w:p>
+  <w:p>
+    <w:pPr>
+      <w:pStyle w:val="Body"/>
+      <w:tabs>
+        <w:tab w:val="left" w:pos="3540"/>
+      </w:tabs>
+      <w:spacing w:after="0" w:line="240" w:lineRule="auto"/>
+      <w:jc w:val="center"/>
       <w:rPr>
-        <w:noProof/>
+        <w:rFonts w:ascii="Verdana" w:hAnsi="Verdana"/>
+        <w:b/>
+        <w:bCs/>
+        <w:color w:val="880E1B"/>
+        <w:u w:color="880E1B"/>
+        <w:lang w:val="pt-PT"/>
       </w:rPr>
-      <w:drawing>
-        <wp:anchor distT="0" distB="0" distL="114300" distR="114300" simplePos="0" relativeHeight="251662336" behindDoc="1" locked="0" layoutInCell="1" allowOverlap="1" wp14:anchorId="75C5FA28" wp14:editId="471ABA68">
-          <wp:simplePos x="0" y="0"/>
-          <wp:positionH relativeFrom="column">
-            <wp:posOffset>3632835</wp:posOffset>
-          </wp:positionH>
-          <wp:positionV relativeFrom="paragraph">
-            <wp:posOffset>360045</wp:posOffset>
-          </wp:positionV>
-          <wp:extent cx="1353600" cy="295200"/>
-          <wp:effectExtent l="0" t="0" r="0" b="0"/>
-          <wp:wrapThrough wrapText="bothSides">
-            <wp:wrapPolygon edited="0">
-              <wp:start x="8818" y="0"/>
-              <wp:lineTo x="912" y="2793"/>
-              <wp:lineTo x="0" y="4190"/>
-              <wp:lineTo x="0" y="19552"/>
-              <wp:lineTo x="21286" y="19552"/>
-              <wp:lineTo x="21286" y="4190"/>
-              <wp:lineTo x="19765" y="1397"/>
-              <wp:lineTo x="11251" y="0"/>
-              <wp:lineTo x="8818" y="0"/>
-            </wp:wrapPolygon>
-          </wp:wrapThrough>
-          <wp:docPr id="17" name="Imagem 16" descr="Forma&#10;&#10;Descrição gerada automaticamente com confiança média">
-            <a:extLst xmlns:a="http://schemas.openxmlformats.org/drawingml/2006/main">
-              <a:ext uri="{FF2B5EF4-FFF2-40B4-BE49-F238E27FC236}">
-                <a16:creationId xmlns:a16="http://schemas.microsoft.com/office/drawing/2014/main" id="{C7002294-39E8-6457-EA39-938560395F8E}"/>
-              </a:ext>
-            </a:extLst>
-          </wp:docPr>
-          <wp:cNvGraphicFramePr>
-            <a:graphicFrameLocks xmlns:a="http://schemas.openxmlformats.org/drawingml/2006/main" noChangeAspect="1"/>
-          </wp:cNvGraphicFramePr>
-          <a:graphic xmlns:a="http://schemas.openxmlformats.org/drawingml/2006/main">
-            <a:graphicData uri="http://schemas.openxmlformats.org/drawingml/2006/picture">
-              <pic:pic xmlns:pic="http://schemas.openxmlformats.org/drawingml/2006/picture">
-                <pic:nvPicPr>
-                  <pic:cNvPr id="17" name="Imagem 16" descr="Forma&#10;&#10;Descrição gerada automaticamente com confiança média">
-                    <a:extLst>
-                      <a:ext uri="{FF2B5EF4-FFF2-40B4-BE49-F238E27FC236}">
-                        <a16:creationId xmlns:a16="http://schemas.microsoft.com/office/drawing/2014/main" id="{C7002294-39E8-6457-EA39-938560395F8E}"/>
-                      </a:ext>
-                    </a:extLst>
-                  </pic:cNvPr>
-                  <pic:cNvPicPr>
-                    <a:picLocks noChangeAspect="1"/>
-                  </pic:cNvPicPr>
-                </pic:nvPicPr>
-                <pic:blipFill>
-                  <a:blip r:embed="rId2" cstate="print">
-                    <a:extLst>
-                      <a:ext uri="{28A0092B-C50C-407E-A947-70E740481C1C}">
-                        <a14:useLocalDpi xmlns:a14="http://schemas.microsoft.com/office/drawing/2010/main" val="0"/>
-                      </a:ext>
-                    </a:extLst>
-                  </a:blip>
-                  <a:stretch>
-                    <a:fillRect/>
-                  </a:stretch>
-                </pic:blipFill>
-                <pic:spPr>
-                  <a:xfrm>
-                    <a:off x="0" y="0"/>
-                    <a:ext cx="1353600" cy="295200"/>
-                  </a:xfrm>
-                  <a:prstGeom prst="rect">
-                    <a:avLst/>
-                  </a:prstGeom>
-                </pic:spPr>
-              </pic:pic>
-            </a:graphicData>
-          </a:graphic>
-          <wp14:sizeRelH relativeFrom="margin">
-            <wp14:pctWidth>0</wp14:pctWidth>
-          </wp14:sizeRelH>
-          <wp14:sizeRelV relativeFrom="margin">
-            <wp14:pctHeight>0</wp14:pctHeight>
-          </wp14:sizeRelV>
-        </wp:anchor>
-      </w:drawing>
-    </w:r>
-    <w:r>
+    </w:pPr>
+  </w:p>
+  <w:p>
+    <w:pPr>
+      <w:pStyle w:val="Body"/>
+      <w:tabs>
+        <w:tab w:val="left" w:pos="3540"/>
+      </w:tabs>
+      <w:spacing w:after="0" w:line="240" w:lineRule="auto"/>
+      <w:jc w:val="center"/>
       <w:rPr>
-        <w:noProof/>
+        <w:rFonts w:ascii="Verdana" w:hAnsi="Verdana"/>
+        <w:b/>
+        <w:bCs/>
+        <w:color w:val="880E1B"/>
+        <w:u w:color="880E1B"/>
+        <w:lang w:val="pt-PT"/>
       </w:rPr>
-      <w:drawing>
-        <wp:anchor distT="0" distB="0" distL="114300" distR="114300" simplePos="0" relativeHeight="251658239" behindDoc="1" locked="0" layoutInCell="1" allowOverlap="1" wp14:anchorId="676DF495" wp14:editId="004CD8F1">
-          <wp:simplePos x="0" y="0"/>
-          <wp:positionH relativeFrom="margin">
-            <wp:posOffset>120015</wp:posOffset>
-          </wp:positionH>
-          <wp:positionV relativeFrom="paragraph">
-            <wp:posOffset>206375</wp:posOffset>
-          </wp:positionV>
-          <wp:extent cx="6191885" cy="622300"/>
-          <wp:effectExtent l="0" t="0" r="0" b="0"/>
-          <wp:wrapThrough wrapText="bothSides">
-            <wp:wrapPolygon edited="0">
-              <wp:start x="0" y="661"/>
-              <wp:lineTo x="0" y="20498"/>
-              <wp:lineTo x="21465" y="20498"/>
-              <wp:lineTo x="21465" y="661"/>
-              <wp:lineTo x="0" y="661"/>
-            </wp:wrapPolygon>
-          </wp:wrapThrough>
-          <wp:docPr id="1" name="Imagem 1"/>
-          <wp:cNvGraphicFramePr>
-            <a:graphicFrameLocks xmlns:a="http://schemas.openxmlformats.org/drawingml/2006/main" noChangeAspect="1"/>
-          </wp:cNvGraphicFramePr>
-          <a:graphic xmlns:a="http://schemas.openxmlformats.org/drawingml/2006/main">
-            <a:graphicData uri="http://schemas.openxmlformats.org/drawingml/2006/picture">
-              <pic:pic xmlns:pic="http://schemas.openxmlformats.org/drawingml/2006/picture">
-                <pic:nvPicPr>
-                  <pic:cNvPr id="0" name="Picture 2"/>
-                  <pic:cNvPicPr>
-                    <a:picLocks noChangeAspect="1" noChangeArrowheads="1"/>
-                  </pic:cNvPicPr>
-                </pic:nvPicPr>
-                <pic:blipFill>
-                  <a:blip r:embed="rId3">
-                    <a:extLst>
-                      <a:ext uri="{28A0092B-C50C-407E-A947-70E740481C1C}">
-                        <a14:useLocalDpi xmlns:a14="http://schemas.microsoft.com/office/drawing/2010/main" val="0"/>
-                      </a:ext>
-                    </a:extLst>
-                  </a:blip>
-                  <a:srcRect/>
-                  <a:stretch>
-                    <a:fillRect/>
-                  </a:stretch>
-                </pic:blipFill>
-                <pic:spPr bwMode="auto">
-                  <a:xfrm>
-                    <a:off x="0" y="0"/>
-                    <a:ext cx="6191885" cy="622300"/>
-                  </a:xfrm>
-                  <a:prstGeom prst="rect">
-                    <a:avLst/>
-                  </a:prstGeom>
-                  <a:noFill/>
-                </pic:spPr>
-              </pic:pic>
-            </a:graphicData>
-          </a:graphic>
-          <wp14:sizeRelH relativeFrom="margin">
-            <wp14:pctWidth>0</wp14:pctWidth>
-          </wp14:sizeRelH>
-          <wp14:sizeRelV relativeFrom="margin">
-            <wp14:pctHeight>0</wp14:pctHeight>
-          </wp14:sizeRelV>
-        </wp:anchor>
-      </w:drawing>
-    </w:r>
+    </w:pPr>
+  </w:p>
+  <w:p>
+    <w:pPr>
+      <w:pStyle w:val="Body"/>
+      <w:tabs>
+        <w:tab w:val="left" w:pos="3540"/>
+      </w:tabs>
+      <w:spacing w:after="0" w:line="240" w:lineRule="auto"/>
+      <w:jc w:val="center"/>
+      <w:rPr>
+        <w:rFonts w:ascii="Verdana" w:hAnsi="Verdana"/>
+        <w:b/>
+        <w:bCs/>
+        <w:color w:val="880E1B"/>
+        <w:u w:color="880E1B"/>
+        <w:lang w:val="pt-PT"/>
+      </w:rPr>
+    </w:pPr>
+  </w:p>
+  <w:p>
+    <w:pPr>
+      <w:pStyle w:val="Body"/>
+      <w:tabs>
+        <w:tab w:val="left" w:pos="3540"/>
+      </w:tabs>
+      <w:spacing w:after="0" w:line="240" w:lineRule="auto"/>
+      <w:jc w:val="center"/>
+      <w:rPr>
+        <w:rFonts w:ascii="Verdana" w:hAnsi="Verdana"/>
+        <w:b/>
+        <w:bCs/>
+        <w:color w:val="880E1B"/>
+        <w:u w:color="880E1B"/>
+        <w:lang w:val="pt-PT"/>
+      </w:rPr>
+    </w:pPr>
   </w:p>
   <w:p>
     <w:pPr>
@@ -5271,6 +4945,8 @@
       </w:rPr>
       <w:t>Núcleo de Biblioteca (NB/CGD)</w:t>
     </w:r>
+    <w:bookmarkStart w:id="2" w:name="_GoBack"/>
+    <w:bookmarkEnd w:id="2"/>
   </w:p>
 </w:hdr>
 </file>

</xml_diff>